<commit_message>
Corrección de objetivos generales y específicos, factores críticos de éxito y el alcance en archivo world
solo se modificó el archivo world
</commit_message>
<xml_diff>
--- a/GualdronPalacios.docx
+++ b/GualdronPalacios.docx
@@ -1,11 +1,11 @@
 
 <file path=word/document.xml><?xml version="1.0" encoding="utf-8"?>
-<w:document xmlns:wpc="http://schemas.microsoft.com/office/word/2010/wordprocessingCanvas" xmlns:mc="http://schemas.openxmlformats.org/markup-compatibility/2006" xmlns:o="urn:schemas-microsoft-com:office:office" xmlns:r="http://schemas.openxmlformats.org/officeDocument/2006/relationships" xmlns:m="http://schemas.openxmlformats.org/officeDocument/2006/math" xmlns:v="urn:schemas-microsoft-com:vml" xmlns:wp14="http://schemas.microsoft.com/office/word/2010/wordprocessingDrawing" xmlns:wp="http://schemas.openxmlformats.org/drawingml/2006/wordprocessingDrawing" xmlns:w10="urn:schemas-microsoft-com:office:word" xmlns:w="http://schemas.openxmlformats.org/wordprocessingml/2006/main" xmlns:w14="http://schemas.microsoft.com/office/word/2010/wordml" xmlns:w15="http://schemas.microsoft.com/office/word/2012/wordml" xmlns:wpg="http://schemas.microsoft.com/office/word/2010/wordprocessingGroup" xmlns:wpi="http://schemas.microsoft.com/office/word/2010/wordprocessingInk" xmlns:wne="http://schemas.microsoft.com/office/word/2006/wordml" xmlns:wps="http://schemas.microsoft.com/office/word/2010/wordprocessingShape" mc:Ignorable="w14 w15 wp14">
+<w:document xmlns:wpc="http://schemas.microsoft.com/office/word/2010/wordprocessingCanvas" xmlns:cx="http://schemas.microsoft.com/office/drawing/2014/chartex" xmlns:mc="http://schemas.openxmlformats.org/markup-compatibility/2006" xmlns:o="urn:schemas-microsoft-com:office:office" xmlns:r="http://schemas.openxmlformats.org/officeDocument/2006/relationships" xmlns:m="http://schemas.openxmlformats.org/officeDocument/2006/math" xmlns:v="urn:schemas-microsoft-com:vml" xmlns:wp14="http://schemas.microsoft.com/office/word/2010/wordprocessingDrawing" xmlns:wp="http://schemas.openxmlformats.org/drawingml/2006/wordprocessingDrawing" xmlns:w10="urn:schemas-microsoft-com:office:word" xmlns:w="http://schemas.openxmlformats.org/wordprocessingml/2006/main" xmlns:w14="http://schemas.microsoft.com/office/word/2010/wordml" xmlns:w15="http://schemas.microsoft.com/office/word/2012/wordml" xmlns:w16se="http://schemas.microsoft.com/office/word/2015/wordml/symex" xmlns:wpg="http://schemas.microsoft.com/office/word/2010/wordprocessingGroup" xmlns:wpi="http://schemas.microsoft.com/office/word/2010/wordprocessingInk" xmlns:wne="http://schemas.microsoft.com/office/word/2006/wordml" xmlns:wps="http://schemas.microsoft.com/office/word/2010/wordprocessingShape" mc:Ignorable="w14 w15 w16se wp14">
   <w:body>
     <w:p>
       <w:pPr>
         <w:rPr>
-          <w:rStyle w:val="Referenciasutil"/>
+          <w:rStyle w:val="SubtleReference"/>
           <w:b/>
           <w:color w:val="auto"/>
           <w:sz w:val="32"/>
@@ -14,7 +14,7 @@
       </w:pPr>
       <w:r>
         <w:rPr>
-          <w:rStyle w:val="Referenciasutil"/>
+          <w:rStyle w:val="SubtleReference"/>
           <w:b/>
           <w:color w:val="auto"/>
           <w:sz w:val="32"/>
@@ -26,7 +26,7 @@
     <w:p>
       <w:pPr>
         <w:rPr>
-          <w:rStyle w:val="Referenciasutil"/>
+          <w:rStyle w:val="SubtleReference"/>
           <w:b/>
           <w:color w:val="auto"/>
           <w:sz w:val="32"/>
@@ -36,7 +36,7 @@
     </w:p>
     <w:p>
       <w:pPr>
-        <w:pStyle w:val="Prrafodelista"/>
+        <w:pStyle w:val="ListParagraph"/>
         <w:numPr>
           <w:ilvl w:val="0"/>
           <w:numId w:val="1"/>
@@ -54,7 +54,7 @@
     </w:p>
     <w:p>
       <w:pPr>
-        <w:pStyle w:val="Prrafodelista"/>
+        <w:pStyle w:val="ListParagraph"/>
         <w:rPr>
           <w:b/>
         </w:rPr>
@@ -62,7 +62,7 @@
     </w:p>
     <w:tbl>
       <w:tblPr>
-        <w:tblStyle w:val="Tablaconcuadrcula"/>
+        <w:tblStyle w:val="TableGrid"/>
         <w:tblW w:w="0" w:type="auto"/>
         <w:tblLook w:val="05A0" w:firstRow="1" w:lastRow="0" w:firstColumn="1" w:lastColumn="1" w:noHBand="0" w:noVBand="1"/>
       </w:tblPr>
@@ -79,7 +79,7 @@
           </w:tcPr>
           <w:p>
             <w:pPr>
-              <w:pStyle w:val="Prrafodelista"/>
+              <w:pStyle w:val="ListParagraph"/>
               <w:ind w:left="0"/>
               <w:rPr>
                 <w:b/>
@@ -99,7 +99,7 @@
           </w:tcPr>
           <w:p>
             <w:pPr>
-              <w:pStyle w:val="Prrafodelista"/>
+              <w:pStyle w:val="ListParagraph"/>
               <w:ind w:left="0"/>
               <w:rPr>
                 <w:lang w:val="es-CO"/>
@@ -122,7 +122,7 @@
           </w:tcPr>
           <w:p>
             <w:pPr>
-              <w:pStyle w:val="Prrafodelista"/>
+              <w:pStyle w:val="ListParagraph"/>
               <w:ind w:left="0"/>
               <w:rPr>
                 <w:b/>
@@ -144,7 +144,7 @@
           </w:tcPr>
           <w:p>
             <w:pPr>
-              <w:pStyle w:val="Prrafodelista"/>
+              <w:pStyle w:val="ListParagraph"/>
               <w:ind w:left="0"/>
             </w:pPr>
             <w:r>
@@ -167,7 +167,7 @@
           </w:tcPr>
           <w:p>
             <w:pPr>
-              <w:pStyle w:val="Prrafodelista"/>
+              <w:pStyle w:val="ListParagraph"/>
               <w:ind w:left="0"/>
               <w:rPr>
                 <w:b/>
@@ -184,7 +184,7 @@
           </w:p>
           <w:p>
             <w:pPr>
-              <w:pStyle w:val="Prrafodelista"/>
+              <w:pStyle w:val="ListParagraph"/>
               <w:ind w:left="0"/>
               <w:jc w:val="both"/>
               <w:rPr>
@@ -262,7 +262,7 @@
           </w:p>
           <w:p>
             <w:pPr>
-              <w:pStyle w:val="Prrafodelista"/>
+              <w:pStyle w:val="ListParagraph"/>
               <w:ind w:left="0"/>
               <w:jc w:val="both"/>
               <w:rPr>
@@ -285,7 +285,7 @@
           </w:tcPr>
           <w:p>
             <w:pPr>
-              <w:pStyle w:val="Prrafodelista"/>
+              <w:pStyle w:val="ListParagraph"/>
               <w:ind w:left="0"/>
               <w:rPr>
                 <w:b/>
@@ -307,7 +307,7 @@
           </w:tcPr>
           <w:p>
             <w:pPr>
-              <w:pStyle w:val="Prrafodelista"/>
+              <w:pStyle w:val="ListParagraph"/>
               <w:ind w:left="0"/>
               <w:rPr>
                 <w:b/>
@@ -329,7 +329,7 @@
           </w:tcPr>
           <w:p>
             <w:pPr>
-              <w:pStyle w:val="Prrafodelista"/>
+              <w:pStyle w:val="ListParagraph"/>
               <w:ind w:left="0"/>
               <w:rPr>
                 <w:b/>
@@ -353,7 +353,7 @@
           </w:tcPr>
           <w:p>
             <w:pPr>
-              <w:pStyle w:val="Prrafodelista"/>
+              <w:pStyle w:val="ListParagraph"/>
               <w:ind w:left="0"/>
               <w:rPr>
                 <w:b/>
@@ -375,7 +375,7 @@
           </w:tcPr>
           <w:p>
             <w:pPr>
-              <w:pStyle w:val="Prrafodelista"/>
+              <w:pStyle w:val="ListParagraph"/>
               <w:ind w:left="0"/>
               <w:rPr>
                 <w:lang w:val="es-CO"/>
@@ -395,7 +395,7 @@
           </w:tcPr>
           <w:p>
             <w:pPr>
-              <w:pStyle w:val="Prrafodelista"/>
+              <w:pStyle w:val="ListParagraph"/>
               <w:ind w:left="0"/>
               <w:rPr>
                 <w:lang w:val="es-CO"/>
@@ -435,7 +435,7 @@
           </w:tcPr>
           <w:p>
             <w:pPr>
-              <w:pStyle w:val="Prrafodelista"/>
+              <w:pStyle w:val="ListParagraph"/>
               <w:ind w:left="0"/>
               <w:rPr>
                 <w:b/>
@@ -457,7 +457,7 @@
           </w:tcPr>
           <w:p>
             <w:pPr>
-              <w:pStyle w:val="Prrafodelista"/>
+              <w:pStyle w:val="ListParagraph"/>
               <w:ind w:left="0"/>
               <w:rPr>
                 <w:lang w:val="es-CO"/>
@@ -477,7 +477,7 @@
           </w:tcPr>
           <w:p>
             <w:pPr>
-              <w:pStyle w:val="Prrafodelista"/>
+              <w:pStyle w:val="ListParagraph"/>
               <w:ind w:left="0"/>
               <w:rPr>
                 <w:lang w:val="es-CO"/>
@@ -493,7 +493,7 @@
           </w:tcPr>
           <w:p>
             <w:pPr>
-              <w:pStyle w:val="Prrafodelista"/>
+              <w:pStyle w:val="ListParagraph"/>
               <w:ind w:left="0"/>
               <w:rPr>
                 <w:b/>
@@ -515,7 +515,7 @@
           </w:tcPr>
           <w:p>
             <w:pPr>
-              <w:pStyle w:val="Prrafodelista"/>
+              <w:pStyle w:val="ListParagraph"/>
               <w:ind w:left="0"/>
               <w:rPr>
                 <w:lang w:val="es-CO"/>
@@ -535,7 +535,7 @@
           </w:tcPr>
           <w:p>
             <w:pPr>
-              <w:pStyle w:val="Prrafodelista"/>
+              <w:pStyle w:val="ListParagraph"/>
               <w:ind w:left="0"/>
               <w:rPr>
                 <w:lang w:val="es-CO"/>
@@ -551,7 +551,7 @@
           </w:tcPr>
           <w:p>
             <w:pPr>
-              <w:pStyle w:val="Prrafodelista"/>
+              <w:pStyle w:val="ListParagraph"/>
               <w:ind w:left="0"/>
               <w:rPr>
                 <w:b/>
@@ -573,7 +573,7 @@
           </w:tcPr>
           <w:p>
             <w:pPr>
-              <w:pStyle w:val="Prrafodelista"/>
+              <w:pStyle w:val="ListParagraph"/>
               <w:ind w:left="0"/>
               <w:rPr>
                 <w:lang w:val="es-CO"/>
@@ -593,7 +593,7 @@
           </w:tcPr>
           <w:p>
             <w:pPr>
-              <w:pStyle w:val="Prrafodelista"/>
+              <w:pStyle w:val="ListParagraph"/>
               <w:ind w:left="0"/>
               <w:rPr>
                 <w:lang w:val="es-CO"/>
@@ -609,7 +609,7 @@
           </w:tcPr>
           <w:p>
             <w:pPr>
-              <w:pStyle w:val="Prrafodelista"/>
+              <w:pStyle w:val="ListParagraph"/>
               <w:ind w:left="0"/>
               <w:rPr>
                 <w:b/>
@@ -631,7 +631,7 @@
           </w:tcPr>
           <w:p>
             <w:pPr>
-              <w:pStyle w:val="Prrafodelista"/>
+              <w:pStyle w:val="ListParagraph"/>
               <w:ind w:left="0"/>
               <w:rPr>
                 <w:lang w:val="es-CO"/>
@@ -651,7 +651,7 @@
           </w:tcPr>
           <w:p>
             <w:pPr>
-              <w:pStyle w:val="Prrafodelista"/>
+              <w:pStyle w:val="ListParagraph"/>
               <w:ind w:left="0"/>
               <w:rPr>
                 <w:lang w:val="es-CO"/>
@@ -663,15 +663,15 @@
     </w:tbl>
     <w:p>
       <w:pPr>
-        <w:pStyle w:val="Prrafodelista"/>
-        <w:rPr>
-          <w:lang w:val="es-CO"/>
-        </w:rPr>
-      </w:pPr>
-    </w:p>
-    <w:p>
-      <w:pPr>
-        <w:pStyle w:val="Prrafodelista"/>
+        <w:pStyle w:val="ListParagraph"/>
+        <w:rPr>
+          <w:lang w:val="es-CO"/>
+        </w:rPr>
+      </w:pPr>
+    </w:p>
+    <w:p>
+      <w:pPr>
+        <w:pStyle w:val="ListParagraph"/>
         <w:numPr>
           <w:ilvl w:val="0"/>
           <w:numId w:val="1"/>
@@ -691,16 +691,16 @@
     </w:p>
     <w:p>
       <w:pPr>
-        <w:pStyle w:val="Prrafodelista"/>
-        <w:rPr>
-          <w:b/>
-          <w:lang w:val="es-CO"/>
-        </w:rPr>
-      </w:pPr>
-    </w:p>
-    <w:p>
-      <w:pPr>
-        <w:pStyle w:val="Prrafodelista"/>
+        <w:pStyle w:val="ListParagraph"/>
+        <w:rPr>
+          <w:b/>
+          <w:lang w:val="es-CO"/>
+        </w:rPr>
+      </w:pPr>
+    </w:p>
+    <w:p>
+      <w:pPr>
+        <w:pStyle w:val="ListParagraph"/>
         <w:numPr>
           <w:ilvl w:val="1"/>
           <w:numId w:val="1"/>
@@ -720,16 +720,16 @@
     </w:p>
     <w:p>
       <w:pPr>
-        <w:pStyle w:val="Prrafodelista"/>
-        <w:rPr>
-          <w:b/>
-          <w:lang w:val="es-CO"/>
-        </w:rPr>
-      </w:pPr>
-    </w:p>
-    <w:p>
-      <w:pPr>
-        <w:pStyle w:val="Prrafodelista"/>
+        <w:pStyle w:val="ListParagraph"/>
+        <w:rPr>
+          <w:b/>
+          <w:lang w:val="es-CO"/>
+        </w:rPr>
+      </w:pPr>
+    </w:p>
+    <w:p>
+      <w:pPr>
+        <w:pStyle w:val="ListParagraph"/>
         <w:numPr>
           <w:ilvl w:val="0"/>
           <w:numId w:val="2"/>
@@ -748,7 +748,7 @@
     </w:p>
     <w:p>
       <w:pPr>
-        <w:pStyle w:val="Prrafodelista"/>
+        <w:pStyle w:val="ListParagraph"/>
         <w:ind w:left="1080"/>
         <w:jc w:val="both"/>
         <w:rPr>
@@ -764,7 +764,7 @@
     </w:p>
     <w:p>
       <w:pPr>
-        <w:pStyle w:val="Prrafodelista"/>
+        <w:pStyle w:val="ListParagraph"/>
         <w:numPr>
           <w:ilvl w:val="0"/>
           <w:numId w:val="2"/>
@@ -783,15 +783,15 @@
     </w:p>
     <w:p>
       <w:pPr>
-        <w:pStyle w:val="Prrafodelista"/>
-        <w:rPr>
-          <w:lang w:val="es-CO"/>
-        </w:rPr>
-      </w:pPr>
-    </w:p>
-    <w:p>
-      <w:pPr>
-        <w:pStyle w:val="Prrafodelista"/>
+        <w:pStyle w:val="ListParagraph"/>
+        <w:rPr>
+          <w:lang w:val="es-CO"/>
+        </w:rPr>
+      </w:pPr>
+    </w:p>
+    <w:p>
+      <w:pPr>
+        <w:pStyle w:val="ListParagraph"/>
         <w:numPr>
           <w:ilvl w:val="1"/>
           <w:numId w:val="1"/>
@@ -811,16 +811,16 @@
     </w:p>
     <w:p>
       <w:pPr>
-        <w:pStyle w:val="Prrafodelista"/>
-        <w:rPr>
-          <w:b/>
-          <w:lang w:val="es-CO"/>
-        </w:rPr>
-      </w:pPr>
-    </w:p>
-    <w:p>
-      <w:pPr>
-        <w:pStyle w:val="Prrafodelista"/>
+        <w:pStyle w:val="ListParagraph"/>
+        <w:rPr>
+          <w:b/>
+          <w:lang w:val="es-CO"/>
+        </w:rPr>
+      </w:pPr>
+    </w:p>
+    <w:p>
+      <w:pPr>
+        <w:pStyle w:val="ListParagraph"/>
         <w:numPr>
           <w:ilvl w:val="0"/>
           <w:numId w:val="2"/>
@@ -851,7 +851,7 @@
     </w:p>
     <w:p>
       <w:pPr>
-        <w:pStyle w:val="Prrafodelista"/>
+        <w:pStyle w:val="ListParagraph"/>
         <w:ind w:left="1080"/>
         <w:rPr>
           <w:b/>
@@ -861,7 +861,6 @@
       <w:r>
         <w:rPr>
           <w:noProof/>
-          <w:lang w:val="es-CO" w:eastAsia="es-CO"/>
         </w:rPr>
         <w:drawing>
           <wp:inline distT="0" distB="0" distL="0" distR="0">
@@ -915,7 +914,7 @@
     </w:p>
     <w:p>
       <w:pPr>
-        <w:pStyle w:val="Prrafodelista"/>
+        <w:pStyle w:val="ListParagraph"/>
         <w:ind w:left="1080"/>
         <w:rPr>
           <w:b/>
@@ -931,7 +930,7 @@
     </w:p>
     <w:p>
       <w:pPr>
-        <w:pStyle w:val="Prrafodelista"/>
+        <w:pStyle w:val="ListParagraph"/>
         <w:ind w:left="1080"/>
         <w:jc w:val="both"/>
         <w:rPr>
@@ -947,7 +946,7 @@
     </w:p>
     <w:p>
       <w:pPr>
-        <w:pStyle w:val="Prrafodelista"/>
+        <w:pStyle w:val="ListParagraph"/>
         <w:numPr>
           <w:ilvl w:val="0"/>
           <w:numId w:val="2"/>
@@ -988,7 +987,7 @@
     </w:p>
     <w:p>
       <w:pPr>
-        <w:pStyle w:val="Prrafodelista"/>
+        <w:pStyle w:val="ListParagraph"/>
         <w:ind w:left="1080"/>
         <w:jc w:val="both"/>
         <w:rPr>
@@ -1042,7 +1041,7 @@
     </w:p>
     <w:p>
       <w:pPr>
-        <w:pStyle w:val="Prrafodelista"/>
+        <w:pStyle w:val="ListParagraph"/>
         <w:ind w:left="1080"/>
         <w:rPr>
           <w:b/>
@@ -1052,7 +1051,7 @@
     </w:p>
     <w:p>
       <w:pPr>
-        <w:pStyle w:val="Prrafodelista"/>
+        <w:pStyle w:val="ListParagraph"/>
         <w:numPr>
           <w:ilvl w:val="0"/>
           <w:numId w:val="1"/>
@@ -1072,16 +1071,16 @@
     </w:p>
     <w:p>
       <w:pPr>
-        <w:pStyle w:val="Prrafodelista"/>
-        <w:rPr>
-          <w:b/>
-          <w:lang w:val="es-CO"/>
-        </w:rPr>
-      </w:pPr>
-    </w:p>
-    <w:p>
-      <w:pPr>
-        <w:pStyle w:val="Prrafodelista"/>
+        <w:pStyle w:val="ListParagraph"/>
+        <w:rPr>
+          <w:b/>
+          <w:lang w:val="es-CO"/>
+        </w:rPr>
+      </w:pPr>
+    </w:p>
+    <w:p>
+      <w:pPr>
+        <w:pStyle w:val="ListParagraph"/>
         <w:numPr>
           <w:ilvl w:val="1"/>
           <w:numId w:val="1"/>
@@ -1101,16 +1100,16 @@
     </w:p>
     <w:p>
       <w:pPr>
-        <w:pStyle w:val="Prrafodelista"/>
-        <w:rPr>
-          <w:b/>
-          <w:lang w:val="es-CO"/>
-        </w:rPr>
-      </w:pPr>
-    </w:p>
-    <w:p>
-      <w:pPr>
-        <w:pStyle w:val="Prrafodelista"/>
+        <w:pStyle w:val="ListParagraph"/>
+        <w:rPr>
+          <w:b/>
+          <w:lang w:val="es-CO"/>
+        </w:rPr>
+      </w:pPr>
+    </w:p>
+    <w:p>
+      <w:pPr>
+        <w:pStyle w:val="ListParagraph"/>
         <w:numPr>
           <w:ilvl w:val="0"/>
           <w:numId w:val="2"/>
@@ -1154,7 +1153,7 @@
     </w:p>
     <w:p>
       <w:pPr>
-        <w:pStyle w:val="Prrafodelista"/>
+        <w:pStyle w:val="ListParagraph"/>
         <w:ind w:left="1080"/>
         <w:jc w:val="both"/>
         <w:rPr>
@@ -1170,7 +1169,7 @@
     </w:p>
     <w:p>
       <w:pPr>
-        <w:pStyle w:val="Prrafodelista"/>
+        <w:pStyle w:val="ListParagraph"/>
         <w:numPr>
           <w:ilvl w:val="0"/>
           <w:numId w:val="2"/>
@@ -1241,8 +1240,6 @@
         </w:rPr>
         <w:t xml:space="preserve">además, en caso de que no esté el contenido deseado, el usuario podrá enviar una sugerencia o petición, </w:t>
       </w:r>
-      <w:bookmarkStart w:id="0" w:name="_GoBack"/>
-      <w:bookmarkEnd w:id="0"/>
       <w:r>
         <w:rPr>
           <w:lang w:val="es-CO"/>
@@ -1258,7 +1255,7 @@
     </w:p>
     <w:p>
       <w:pPr>
-        <w:pStyle w:val="Prrafodelista"/>
+        <w:pStyle w:val="ListParagraph"/>
         <w:ind w:left="1080"/>
         <w:rPr>
           <w:b/>
@@ -1268,7 +1265,7 @@
     </w:p>
     <w:p>
       <w:pPr>
-        <w:pStyle w:val="Prrafodelista"/>
+        <w:pStyle w:val="ListParagraph"/>
         <w:numPr>
           <w:ilvl w:val="1"/>
           <w:numId w:val="1"/>
@@ -1288,16 +1285,88 @@
     </w:p>
     <w:p>
       <w:pPr>
-        <w:pStyle w:val="Prrafodelista"/>
-        <w:rPr>
-          <w:b/>
-          <w:lang w:val="es-CO"/>
-        </w:rPr>
-      </w:pPr>
-    </w:p>
-    <w:p>
-      <w:pPr>
-        <w:pStyle w:val="Prrafodelista"/>
+        <w:pStyle w:val="ListParagraph"/>
+        <w:rPr>
+          <w:b/>
+          <w:lang w:val="es-CO"/>
+        </w:rPr>
+      </w:pPr>
+    </w:p>
+    <w:p>
+      <w:pPr>
+        <w:pStyle w:val="ListParagraph"/>
+        <w:rPr>
+          <w:b/>
+          <w:lang w:val="es-CO"/>
+        </w:rPr>
+      </w:pPr>
+      <w:r>
+        <w:rPr>
+          <w:b/>
+          <w:lang w:val="es-CO"/>
+        </w:rPr>
+        <w:t>General.</w:t>
+      </w:r>
+    </w:p>
+    <w:p>
+      <w:pPr>
+        <w:pStyle w:val="ListParagraph"/>
+        <w:rPr>
+          <w:lang w:val="es-CO"/>
+        </w:rPr>
+      </w:pPr>
+      <w:r>
+        <w:rPr>
+          <w:lang w:val="es-CO"/>
+        </w:rPr>
+        <w:t xml:space="preserve">Mejorar el sistema de búsquedas y sugerencias de </w:t>
+      </w:r>
+      <w:proofErr w:type="spellStart"/>
+      <w:r>
+        <w:rPr>
+          <w:lang w:val="es-CO"/>
+        </w:rPr>
+        <w:t>Netflix</w:t>
+      </w:r>
+      <w:proofErr w:type="spellEnd"/>
+      <w:r>
+        <w:rPr>
+          <w:lang w:val="es-CO"/>
+        </w:rPr>
+        <w:t>.</w:t>
+      </w:r>
+    </w:p>
+    <w:p>
+      <w:pPr>
+        <w:pStyle w:val="ListParagraph"/>
+        <w:rPr>
+          <w:lang w:val="es-CO"/>
+        </w:rPr>
+      </w:pPr>
+    </w:p>
+    <w:p>
+      <w:pPr>
+        <w:pStyle w:val="ListParagraph"/>
+        <w:rPr>
+          <w:b/>
+          <w:lang w:val="es-CO"/>
+        </w:rPr>
+      </w:pPr>
+      <w:r>
+        <w:rPr>
+          <w:b/>
+          <w:lang w:val="es-CO"/>
+        </w:rPr>
+        <w:t>Específicos.</w:t>
+      </w:r>
+    </w:p>
+    <w:p>
+      <w:pPr>
+        <w:pStyle w:val="ListParagraph"/>
+        <w:numPr>
+          <w:ilvl w:val="0"/>
+          <w:numId w:val="2"/>
+        </w:numPr>
         <w:jc w:val="both"/>
         <w:rPr>
           <w:lang w:val="es-CO"/>
@@ -1312,16 +1381,49 @@
     </w:p>
     <w:p>
       <w:pPr>
-        <w:pStyle w:val="Prrafodelista"/>
-        <w:rPr>
-          <w:b/>
-          <w:lang w:val="es-CO"/>
-        </w:rPr>
-      </w:pPr>
-    </w:p>
-    <w:p>
-      <w:pPr>
-        <w:pStyle w:val="Prrafodelista"/>
+        <w:pStyle w:val="ListParagraph"/>
+        <w:numPr>
+          <w:ilvl w:val="0"/>
+          <w:numId w:val="2"/>
+        </w:numPr>
+        <w:jc w:val="both"/>
+        <w:rPr>
+          <w:lang w:val="es-CO"/>
+        </w:rPr>
+      </w:pPr>
+      <w:r>
+        <w:rPr>
+          <w:lang w:val="es-CO"/>
+        </w:rPr>
+        <w:t>Perfilar a cada usuario según sus mejores calificaciones al contenido, sus búsquedas, su edad,</w:t>
+      </w:r>
+      <w:r>
+        <w:rPr>
+          <w:lang w:val="es-CO"/>
+        </w:rPr>
+        <w:t xml:space="preserve"> género, actores más vistos, directores más vistos y categorías con más visualizaciones del usuario.</w:t>
+      </w:r>
+      <w:r>
+        <w:rPr>
+          <w:lang w:val="es-CO"/>
+        </w:rPr>
+        <w:tab/>
+      </w:r>
+      <w:bookmarkStart w:id="0" w:name="_GoBack"/>
+      <w:bookmarkEnd w:id="0"/>
+    </w:p>
+    <w:p>
+      <w:pPr>
+        <w:pStyle w:val="ListParagraph"/>
+        <w:rPr>
+          <w:b/>
+          <w:lang w:val="es-CO"/>
+        </w:rPr>
+      </w:pPr>
+    </w:p>
+    <w:p>
+      <w:pPr>
+        <w:pStyle w:val="ListParagraph"/>
         <w:numPr>
           <w:ilvl w:val="1"/>
           <w:numId w:val="1"/>
@@ -1341,16 +1443,16 @@
     </w:p>
     <w:p>
       <w:pPr>
-        <w:pStyle w:val="Prrafodelista"/>
-        <w:rPr>
-          <w:b/>
-          <w:lang w:val="es-CO"/>
-        </w:rPr>
-      </w:pPr>
-    </w:p>
-    <w:p>
-      <w:pPr>
-        <w:pStyle w:val="Prrafodelista"/>
+        <w:pStyle w:val="ListParagraph"/>
+        <w:rPr>
+          <w:b/>
+          <w:lang w:val="es-CO"/>
+        </w:rPr>
+      </w:pPr>
+    </w:p>
+    <w:p>
+      <w:pPr>
+        <w:pStyle w:val="ListParagraph"/>
         <w:jc w:val="both"/>
         <w:rPr>
           <w:lang w:val="es-CO"/>
@@ -1360,7 +1462,19 @@
         <w:rPr>
           <w:lang w:val="es-CO"/>
         </w:rPr>
-        <w:t>En el proyecto se incluyen los aspectos de categorías de las diferentes series y películas, el puntaje de gusto que da cada respectivo usuario, el control parental, y el mínimo de edad que tiene cada película o serie.</w:t>
+        <w:t>En el proyecto se incluyen los aspectos de categorías de las diferentes series y películas, el puntaje de gust</w:t>
+      </w:r>
+      <w:r>
+        <w:rPr>
+          <w:lang w:val="es-CO"/>
+        </w:rPr>
+        <w:t>o que da cada respectivo perfil</w:t>
+      </w:r>
+      <w:r>
+        <w:rPr>
+          <w:lang w:val="es-CO"/>
+        </w:rPr>
+        <w:t>, el control parental, y el mínimo de edad que tiene cada película o serie.</w:t>
       </w:r>
       <w:r>
         <w:rPr>
@@ -1371,15 +1485,53 @@
     </w:p>
     <w:p>
       <w:pPr>
-        <w:pStyle w:val="Prrafodelista"/>
-        <w:rPr>
-          <w:lang w:val="es-CO"/>
-        </w:rPr>
-      </w:pPr>
-    </w:p>
-    <w:p>
-      <w:pPr>
-        <w:pStyle w:val="Prrafodelista"/>
+        <w:pStyle w:val="ListParagraph"/>
+        <w:jc w:val="both"/>
+        <w:rPr>
+          <w:lang w:val="es-CO"/>
+        </w:rPr>
+      </w:pPr>
+    </w:p>
+    <w:p>
+      <w:pPr>
+        <w:pStyle w:val="ListParagraph"/>
+        <w:jc w:val="both"/>
+        <w:rPr>
+          <w:lang w:val="es-CO"/>
+        </w:rPr>
+      </w:pPr>
+      <w:r>
+        <w:rPr>
+          <w:lang w:val="es-CO"/>
+        </w:rPr>
+        <w:t xml:space="preserve">Se espera suministrar una mejor comodidad en el sistema de búsquedas de </w:t>
+      </w:r>
+      <w:proofErr w:type="spellStart"/>
+      <w:r>
+        <w:rPr>
+          <w:lang w:val="es-CO"/>
+        </w:rPr>
+        <w:t>Netflix</w:t>
+      </w:r>
+      <w:proofErr w:type="spellEnd"/>
+      <w:r>
+        <w:rPr>
+          <w:lang w:val="es-CO"/>
+        </w:rPr>
+        <w:t xml:space="preserve"> a cada perfil, y lograr dar una mejor experiencia de entretenimiento.</w:t>
+      </w:r>
+    </w:p>
+    <w:p>
+      <w:pPr>
+        <w:pStyle w:val="ListParagraph"/>
+        <w:rPr>
+          <w:lang w:val="es-CO"/>
+        </w:rPr>
+      </w:pPr>
+    </w:p>
+    <w:p>
+      <w:pPr>
+        <w:pStyle w:val="ListParagraph"/>
         <w:numPr>
           <w:ilvl w:val="1"/>
           <w:numId w:val="1"/>
@@ -1394,12 +1546,13 @@
           <w:b/>
           <w:lang w:val="es-CO"/>
         </w:rPr>
+        <w:lastRenderedPageBreak/>
         <w:t>Factores críticos de éxito</w:t>
       </w:r>
     </w:p>
     <w:p>
       <w:pPr>
-        <w:pStyle w:val="Prrafodelista"/>
+        <w:pStyle w:val="ListParagraph"/>
         <w:rPr>
           <w:b/>
           <w:lang w:val="es-CO"/>
@@ -1441,7 +1594,7 @@
     </w:p>
     <w:p>
       <w:pPr>
-        <w:pStyle w:val="Prrafodelista"/>
+        <w:ind w:left="720"/>
         <w:jc w:val="both"/>
         <w:rPr>
           <w:lang w:val="es-CO"/>
@@ -1451,12 +1604,39 @@
         <w:rPr>
           <w:lang w:val="es-CO"/>
         </w:rPr>
+        <w:t xml:space="preserve">También es muy importante tener en cuenta que cada perfil es diferente así pertenezca al mismo usuario, por lo </w:t>
+      </w:r>
+      <w:r>
+        <w:rPr>
+          <w:lang w:val="es-CO"/>
+        </w:rPr>
+        <w:t>tanto,</w:t>
+      </w:r>
+      <w:r>
+        <w:rPr>
+          <w:lang w:val="es-CO"/>
+        </w:rPr>
+        <w:t xml:space="preserve"> al en el momento de sugerir contenido a un perfil, se le debe suministrar lo que al perfil le gusta y no lo que le gusta al usuario.</w:t>
+      </w:r>
+    </w:p>
+    <w:p>
+      <w:pPr>
+        <w:pStyle w:val="ListParagraph"/>
+        <w:jc w:val="both"/>
+        <w:rPr>
+          <w:lang w:val="es-CO"/>
+        </w:rPr>
+      </w:pPr>
+      <w:r>
+        <w:rPr>
+          <w:lang w:val="es-CO"/>
+        </w:rPr>
         <w:t xml:space="preserve"> </w:t>
       </w:r>
     </w:p>
     <w:p>
       <w:pPr>
-        <w:pStyle w:val="Prrafodelista"/>
+        <w:pStyle w:val="ListParagraph"/>
         <w:numPr>
           <w:ilvl w:val="0"/>
           <w:numId w:val="1"/>
@@ -1484,7 +1664,7 @@
     </w:p>
     <w:tbl>
       <w:tblPr>
-        <w:tblStyle w:val="Tablaconcuadrcula"/>
+        <w:tblStyle w:val="TableGrid"/>
         <w:tblW w:w="0" w:type="auto"/>
         <w:tblInd w:w="720" w:type="dxa"/>
         <w:tblLook w:val="04A0" w:firstRow="1" w:lastRow="0" w:firstColumn="1" w:lastColumn="0" w:noHBand="0" w:noVBand="1"/>
@@ -1510,7 +1690,6 @@
                 <w:b/>
                 <w:lang w:val="es-CO"/>
               </w:rPr>
-              <w:lastRenderedPageBreak/>
               <w:t>Hito/Entregable</w:t>
             </w:r>
           </w:p>
@@ -1716,7 +1895,7 @@
 </file>
 
 <file path=word/endnotes.xml><?xml version="1.0" encoding="utf-8"?>
-<w:endnotes xmlns:wpc="http://schemas.microsoft.com/office/word/2010/wordprocessingCanvas" xmlns:mc="http://schemas.openxmlformats.org/markup-compatibility/2006" xmlns:o="urn:schemas-microsoft-com:office:office" xmlns:r="http://schemas.openxmlformats.org/officeDocument/2006/relationships" xmlns:m="http://schemas.openxmlformats.org/officeDocument/2006/math" xmlns:v="urn:schemas-microsoft-com:vml" xmlns:wp14="http://schemas.microsoft.com/office/word/2010/wordprocessingDrawing" xmlns:wp="http://schemas.openxmlformats.org/drawingml/2006/wordprocessingDrawing" xmlns:w10="urn:schemas-microsoft-com:office:word" xmlns:w="http://schemas.openxmlformats.org/wordprocessingml/2006/main" xmlns:w14="http://schemas.microsoft.com/office/word/2010/wordml" xmlns:w15="http://schemas.microsoft.com/office/word/2012/wordml" xmlns:wpg="http://schemas.microsoft.com/office/word/2010/wordprocessingGroup" xmlns:wpi="http://schemas.microsoft.com/office/word/2010/wordprocessingInk" xmlns:wne="http://schemas.microsoft.com/office/word/2006/wordml" xmlns:wps="http://schemas.microsoft.com/office/word/2010/wordprocessingShape" mc:Ignorable="w14 w15 wp14">
+<w:endnotes xmlns:wpc="http://schemas.microsoft.com/office/word/2010/wordprocessingCanvas" xmlns:cx="http://schemas.microsoft.com/office/drawing/2014/chartex" xmlns:mc="http://schemas.openxmlformats.org/markup-compatibility/2006" xmlns:o="urn:schemas-microsoft-com:office:office" xmlns:r="http://schemas.openxmlformats.org/officeDocument/2006/relationships" xmlns:m="http://schemas.openxmlformats.org/officeDocument/2006/math" xmlns:v="urn:schemas-microsoft-com:vml" xmlns:wp14="http://schemas.microsoft.com/office/word/2010/wordprocessingDrawing" xmlns:wp="http://schemas.openxmlformats.org/drawingml/2006/wordprocessingDrawing" xmlns:w10="urn:schemas-microsoft-com:office:word" xmlns:w="http://schemas.openxmlformats.org/wordprocessingml/2006/main" xmlns:w14="http://schemas.microsoft.com/office/word/2010/wordml" xmlns:w15="http://schemas.microsoft.com/office/word/2012/wordml" xmlns:w16se="http://schemas.microsoft.com/office/word/2015/wordml/symex" xmlns:wpg="http://schemas.microsoft.com/office/word/2010/wordprocessingGroup" xmlns:wpi="http://schemas.microsoft.com/office/word/2010/wordprocessingInk" xmlns:wne="http://schemas.microsoft.com/office/word/2006/wordml" xmlns:wps="http://schemas.microsoft.com/office/word/2010/wordprocessingShape" mc:Ignorable="w14 w15 w16se wp14">
   <w:endnote w:type="separator" w:id="-1">
     <w:p>
       <w:pPr>
@@ -1741,10 +1920,10 @@
 </file>
 
 <file path=word/footer1.xml><?xml version="1.0" encoding="utf-8"?>
-<w:ftr xmlns:wpc="http://schemas.microsoft.com/office/word/2010/wordprocessingCanvas" xmlns:mc="http://schemas.openxmlformats.org/markup-compatibility/2006" xmlns:o="urn:schemas-microsoft-com:office:office" xmlns:r="http://schemas.openxmlformats.org/officeDocument/2006/relationships" xmlns:m="http://schemas.openxmlformats.org/officeDocument/2006/math" xmlns:v="urn:schemas-microsoft-com:vml" xmlns:wp14="http://schemas.microsoft.com/office/word/2010/wordprocessingDrawing" xmlns:wp="http://schemas.openxmlformats.org/drawingml/2006/wordprocessingDrawing" xmlns:w10="urn:schemas-microsoft-com:office:word" xmlns:w="http://schemas.openxmlformats.org/wordprocessingml/2006/main" xmlns:w14="http://schemas.microsoft.com/office/word/2010/wordml" xmlns:w15="http://schemas.microsoft.com/office/word/2012/wordml" xmlns:wpg="http://schemas.microsoft.com/office/word/2010/wordprocessingGroup" xmlns:wpi="http://schemas.microsoft.com/office/word/2010/wordprocessingInk" xmlns:wne="http://schemas.microsoft.com/office/word/2006/wordml" xmlns:wps="http://schemas.microsoft.com/office/word/2010/wordprocessingShape" mc:Ignorable="w14 w15 wp14">
+<w:ftr xmlns:wpc="http://schemas.microsoft.com/office/word/2010/wordprocessingCanvas" xmlns:cx="http://schemas.microsoft.com/office/drawing/2014/chartex" xmlns:mc="http://schemas.openxmlformats.org/markup-compatibility/2006" xmlns:o="urn:schemas-microsoft-com:office:office" xmlns:r="http://schemas.openxmlformats.org/officeDocument/2006/relationships" xmlns:m="http://schemas.openxmlformats.org/officeDocument/2006/math" xmlns:v="urn:schemas-microsoft-com:vml" xmlns:wp14="http://schemas.microsoft.com/office/word/2010/wordprocessingDrawing" xmlns:wp="http://schemas.openxmlformats.org/drawingml/2006/wordprocessingDrawing" xmlns:w10="urn:schemas-microsoft-com:office:word" xmlns:w="http://schemas.openxmlformats.org/wordprocessingml/2006/main" xmlns:w14="http://schemas.microsoft.com/office/word/2010/wordml" xmlns:w15="http://schemas.microsoft.com/office/word/2012/wordml" xmlns:w16se="http://schemas.microsoft.com/office/word/2015/wordml/symex" xmlns:wpg="http://schemas.microsoft.com/office/word/2010/wordprocessingGroup" xmlns:wpi="http://schemas.microsoft.com/office/word/2010/wordprocessingInk" xmlns:wne="http://schemas.microsoft.com/office/word/2006/wordml" xmlns:wps="http://schemas.microsoft.com/office/word/2010/wordprocessingShape" mc:Ignorable="w14 w15 w16se wp14">
   <w:p>
     <w:pPr>
-      <w:pStyle w:val="Piedepgina"/>
+      <w:pStyle w:val="Footer"/>
     </w:pPr>
     <w:r>
       <w:t>Base de datos de Netflix</w:t>
@@ -1754,7 +1933,7 @@
 </file>
 
 <file path=word/footnotes.xml><?xml version="1.0" encoding="utf-8"?>
-<w:footnotes xmlns:wpc="http://schemas.microsoft.com/office/word/2010/wordprocessingCanvas" xmlns:mc="http://schemas.openxmlformats.org/markup-compatibility/2006" xmlns:o="urn:schemas-microsoft-com:office:office" xmlns:r="http://schemas.openxmlformats.org/officeDocument/2006/relationships" xmlns:m="http://schemas.openxmlformats.org/officeDocument/2006/math" xmlns:v="urn:schemas-microsoft-com:vml" xmlns:wp14="http://schemas.microsoft.com/office/word/2010/wordprocessingDrawing" xmlns:wp="http://schemas.openxmlformats.org/drawingml/2006/wordprocessingDrawing" xmlns:w10="urn:schemas-microsoft-com:office:word" xmlns:w="http://schemas.openxmlformats.org/wordprocessingml/2006/main" xmlns:w14="http://schemas.microsoft.com/office/word/2010/wordml" xmlns:w15="http://schemas.microsoft.com/office/word/2012/wordml" xmlns:wpg="http://schemas.microsoft.com/office/word/2010/wordprocessingGroup" xmlns:wpi="http://schemas.microsoft.com/office/word/2010/wordprocessingInk" xmlns:wne="http://schemas.microsoft.com/office/word/2006/wordml" xmlns:wps="http://schemas.microsoft.com/office/word/2010/wordprocessingShape" mc:Ignorable="w14 w15 wp14">
+<w:footnotes xmlns:wpc="http://schemas.microsoft.com/office/word/2010/wordprocessingCanvas" xmlns:cx="http://schemas.microsoft.com/office/drawing/2014/chartex" xmlns:mc="http://schemas.openxmlformats.org/markup-compatibility/2006" xmlns:o="urn:schemas-microsoft-com:office:office" xmlns:r="http://schemas.openxmlformats.org/officeDocument/2006/relationships" xmlns:m="http://schemas.openxmlformats.org/officeDocument/2006/math" xmlns:v="urn:schemas-microsoft-com:vml" xmlns:wp14="http://schemas.microsoft.com/office/word/2010/wordprocessingDrawing" xmlns:wp="http://schemas.openxmlformats.org/drawingml/2006/wordprocessingDrawing" xmlns:w10="urn:schemas-microsoft-com:office:word" xmlns:w="http://schemas.openxmlformats.org/wordprocessingml/2006/main" xmlns:w14="http://schemas.microsoft.com/office/word/2010/wordml" xmlns:w15="http://schemas.microsoft.com/office/word/2012/wordml" xmlns:w16se="http://schemas.microsoft.com/office/word/2015/wordml/symex" xmlns:wpg="http://schemas.microsoft.com/office/word/2010/wordprocessingGroup" xmlns:wpi="http://schemas.microsoft.com/office/word/2010/wordprocessingInk" xmlns:wne="http://schemas.microsoft.com/office/word/2006/wordml" xmlns:wps="http://schemas.microsoft.com/office/word/2010/wordprocessingShape" mc:Ignorable="w14 w15 w16se wp14">
   <w:footnote w:type="separator" w:id="-1">
     <w:p>
       <w:pPr>
@@ -1779,8 +1958,8 @@
 </file>
 
 <file path=word/numbering.xml><?xml version="1.0" encoding="utf-8"?>
-<w:numbering xmlns:wpc="http://schemas.microsoft.com/office/word/2010/wordprocessingCanvas" xmlns:mc="http://schemas.openxmlformats.org/markup-compatibility/2006" xmlns:o="urn:schemas-microsoft-com:office:office" xmlns:r="http://schemas.openxmlformats.org/officeDocument/2006/relationships" xmlns:m="http://schemas.openxmlformats.org/officeDocument/2006/math" xmlns:v="urn:schemas-microsoft-com:vml" xmlns:wp14="http://schemas.microsoft.com/office/word/2010/wordprocessingDrawing" xmlns:wp="http://schemas.openxmlformats.org/drawingml/2006/wordprocessingDrawing" xmlns:w10="urn:schemas-microsoft-com:office:word" xmlns:w="http://schemas.openxmlformats.org/wordprocessingml/2006/main" xmlns:w14="http://schemas.microsoft.com/office/word/2010/wordml" xmlns:w15="http://schemas.microsoft.com/office/word/2012/wordml" xmlns:wpg="http://schemas.microsoft.com/office/word/2010/wordprocessingGroup" xmlns:wpi="http://schemas.microsoft.com/office/word/2010/wordprocessingInk" xmlns:wne="http://schemas.microsoft.com/office/word/2006/wordml" xmlns:wps="http://schemas.microsoft.com/office/word/2010/wordprocessingShape" mc:Ignorable="w14 w15 wp14">
-  <w:abstractNum w:abstractNumId="0">
+<w:numbering xmlns:wpc="http://schemas.microsoft.com/office/word/2010/wordprocessingCanvas" xmlns:cx="http://schemas.microsoft.com/office/drawing/2014/chartex" xmlns:mc="http://schemas.openxmlformats.org/markup-compatibility/2006" xmlns:o="urn:schemas-microsoft-com:office:office" xmlns:r="http://schemas.openxmlformats.org/officeDocument/2006/relationships" xmlns:m="http://schemas.openxmlformats.org/officeDocument/2006/math" xmlns:v="urn:schemas-microsoft-com:vml" xmlns:wp14="http://schemas.microsoft.com/office/word/2010/wordprocessingDrawing" xmlns:wp="http://schemas.openxmlformats.org/drawingml/2006/wordprocessingDrawing" xmlns:w10="urn:schemas-microsoft-com:office:word" xmlns:w="http://schemas.openxmlformats.org/wordprocessingml/2006/main" xmlns:w14="http://schemas.microsoft.com/office/word/2010/wordml" xmlns:w15="http://schemas.microsoft.com/office/word/2012/wordml" xmlns:w16se="http://schemas.microsoft.com/office/word/2015/wordml/symex" xmlns:wpg="http://schemas.microsoft.com/office/word/2010/wordprocessingGroup" xmlns:wpi="http://schemas.microsoft.com/office/word/2010/wordprocessingInk" xmlns:wne="http://schemas.microsoft.com/office/word/2006/wordml" xmlns:wps="http://schemas.microsoft.com/office/word/2010/wordprocessingShape" mc:Ignorable="w14 w15 w16se wp14">
+  <w:abstractNum w:abstractNumId="0" w15:restartNumberingAfterBreak="0">
     <w:nsid w:val="19C4364F"/>
     <w:multiLevelType w:val="multilevel"/>
     <w:tmpl w:val="BA5278BC"/>
@@ -1901,7 +2080,7 @@
       </w:rPr>
     </w:lvl>
   </w:abstractNum>
-  <w:abstractNum w:abstractNumId="1">
+  <w:abstractNum w:abstractNumId="1" w15:restartNumberingAfterBreak="0">
     <w:nsid w:val="5AC341ED"/>
     <w:multiLevelType w:val="hybridMultilevel"/>
     <w:tmpl w:val="5302E408"/>
@@ -2024,7 +2203,7 @@
 </file>
 
 <file path=word/styles.xml><?xml version="1.0" encoding="utf-8"?>
-<w:styles xmlns:mc="http://schemas.openxmlformats.org/markup-compatibility/2006" xmlns:r="http://schemas.openxmlformats.org/officeDocument/2006/relationships" xmlns:w="http://schemas.openxmlformats.org/wordprocessingml/2006/main" xmlns:w14="http://schemas.microsoft.com/office/word/2010/wordml" xmlns:w15="http://schemas.microsoft.com/office/word/2012/wordml" mc:Ignorable="w14 w15">
+<w:styles xmlns:mc="http://schemas.openxmlformats.org/markup-compatibility/2006" xmlns:r="http://schemas.openxmlformats.org/officeDocument/2006/relationships" xmlns:w="http://schemas.openxmlformats.org/wordprocessingml/2006/main" xmlns:w14="http://schemas.microsoft.com/office/word/2010/wordml" xmlns:w15="http://schemas.microsoft.com/office/word/2012/wordml" xmlns:w16se="http://schemas.microsoft.com/office/word/2015/wordml/symex" mc:Ignorable="w14 w15 w16se">
   <w:docDefaults>
     <w:rPrDefault>
       <w:rPr>
@@ -2417,13 +2596,13 @@
     <w:name w:val="Normal"/>
     <w:qFormat/>
   </w:style>
-  <w:style w:type="character" w:default="1" w:styleId="Fuentedeprrafopredeter">
+  <w:style w:type="character" w:default="1" w:styleId="DefaultParagraphFont">
     <w:name w:val="Default Paragraph Font"/>
     <w:uiPriority w:val="1"/>
     <w:semiHidden/>
     <w:unhideWhenUsed/>
   </w:style>
-  <w:style w:type="table" w:default="1" w:styleId="Tablanormal">
+  <w:style w:type="table" w:default="1" w:styleId="TableNormal">
     <w:name w:val="Normal Table"/>
     <w:uiPriority w:val="99"/>
     <w:semiHidden/>
@@ -2438,13 +2617,13 @@
       </w:tblCellMar>
     </w:tblPr>
   </w:style>
-  <w:style w:type="numbering" w:default="1" w:styleId="Sinlista">
+  <w:style w:type="numbering" w:default="1" w:styleId="NoList">
     <w:name w:val="No List"/>
     <w:uiPriority w:val="99"/>
     <w:semiHidden/>
     <w:unhideWhenUsed/>
   </w:style>
-  <w:style w:type="paragraph" w:styleId="Prrafodelista">
+  <w:style w:type="paragraph" w:styleId="ListParagraph">
     <w:name w:val="List Paragraph"/>
     <w:basedOn w:val="Normal"/>
     <w:uiPriority w:val="34"/>
@@ -2455,16 +2634,15 @@
       <w:contextualSpacing/>
     </w:pPr>
   </w:style>
-  <w:style w:type="table" w:styleId="Tablaconcuadrcula">
+  <w:style w:type="table" w:styleId="TableGrid">
     <w:name w:val="Table Grid"/>
-    <w:basedOn w:val="Tablanormal"/>
+    <w:basedOn w:val="TableNormal"/>
     <w:uiPriority w:val="39"/>
     <w:rsid w:val="003128FE"/>
     <w:pPr>
       <w:spacing w:after="0" w:line="240" w:lineRule="auto"/>
     </w:pPr>
     <w:tblPr>
-      <w:tblInd w:w="0" w:type="dxa"/>
       <w:tblBorders>
         <w:top w:val="single" w:sz="4" w:space="0" w:color="auto"/>
         <w:left w:val="single" w:sz="4" w:space="0" w:color="auto"/>
@@ -2473,24 +2651,17 @@
         <w:insideH w:val="single" w:sz="4" w:space="0" w:color="auto"/>
         <w:insideV w:val="single" w:sz="4" w:space="0" w:color="auto"/>
       </w:tblBorders>
-      <w:tblCellMar>
-        <w:top w:w="0" w:type="dxa"/>
-        <w:left w:w="108" w:type="dxa"/>
-        <w:bottom w:w="0" w:type="dxa"/>
-        <w:right w:w="108" w:type="dxa"/>
-      </w:tblCellMar>
     </w:tblPr>
   </w:style>
-  <w:style w:type="table" w:styleId="Cuadrculadetablaclara">
+  <w:style w:type="table" w:styleId="TableGridLight">
     <w:name w:val="Grid Table Light"/>
-    <w:basedOn w:val="Tablanormal"/>
+    <w:basedOn w:val="TableNormal"/>
     <w:uiPriority w:val="40"/>
     <w:rsid w:val="003128FE"/>
     <w:pPr>
       <w:spacing w:after="0" w:line="240" w:lineRule="auto"/>
     </w:pPr>
     <w:tblPr>
-      <w:tblInd w:w="0" w:type="dxa"/>
       <w:tblBorders>
         <w:top w:val="single" w:sz="4" w:space="0" w:color="BFBFBF" w:themeColor="background1" w:themeShade="BF"/>
         <w:left w:val="single" w:sz="4" w:space="0" w:color="BFBFBF" w:themeColor="background1" w:themeShade="BF"/>
@@ -2499,17 +2670,11 @@
         <w:insideH w:val="single" w:sz="4" w:space="0" w:color="BFBFBF" w:themeColor="background1" w:themeShade="BF"/>
         <w:insideV w:val="single" w:sz="4" w:space="0" w:color="BFBFBF" w:themeColor="background1" w:themeShade="BF"/>
       </w:tblBorders>
-      <w:tblCellMar>
-        <w:top w:w="0" w:type="dxa"/>
-        <w:left w:w="108" w:type="dxa"/>
-        <w:bottom w:w="0" w:type="dxa"/>
-        <w:right w:w="108" w:type="dxa"/>
-      </w:tblCellMar>
     </w:tblPr>
   </w:style>
-  <w:style w:type="table" w:styleId="Tablanormal3">
+  <w:style w:type="table" w:styleId="PlainTable3">
     <w:name w:val="Plain Table 3"/>
-    <w:basedOn w:val="Tablanormal"/>
+    <w:basedOn w:val="TableNormal"/>
     <w:uiPriority w:val="43"/>
     <w:rsid w:val="003128FE"/>
     <w:pPr>
@@ -2518,13 +2683,6 @@
     <w:tblPr>
       <w:tblStyleRowBandSize w:val="1"/>
       <w:tblStyleColBandSize w:val="1"/>
-      <w:tblInd w:w="0" w:type="dxa"/>
-      <w:tblCellMar>
-        <w:top w:w="0" w:type="dxa"/>
-        <w:left w:w="108" w:type="dxa"/>
-        <w:bottom w:w="0" w:type="dxa"/>
-        <w:right w:w="108" w:type="dxa"/>
-      </w:tblCellMar>
     </w:tblPr>
     <w:tblStylePr w:type="firstRow">
       <w:rPr>
@@ -2607,9 +2765,9 @@
       </w:tcPr>
     </w:tblStylePr>
   </w:style>
-  <w:style w:type="character" w:styleId="Hipervnculo">
+  <w:style w:type="character" w:styleId="Hyperlink">
     <w:name w:val="Hyperlink"/>
-    <w:basedOn w:val="Fuentedeprrafopredeter"/>
+    <w:basedOn w:val="DefaultParagraphFont"/>
     <w:uiPriority w:val="99"/>
     <w:semiHidden/>
     <w:unhideWhenUsed/>
@@ -2619,9 +2777,9 @@
       <w:u w:val="single"/>
     </w:rPr>
   </w:style>
-  <w:style w:type="character" w:styleId="Ttulodellibro">
+  <w:style w:type="character" w:styleId="BookTitle">
     <w:name w:val="Book Title"/>
-    <w:basedOn w:val="Fuentedeprrafopredeter"/>
+    <w:basedOn w:val="DefaultParagraphFont"/>
     <w:uiPriority w:val="33"/>
     <w:qFormat/>
     <w:rsid w:val="00490ACA"/>
@@ -2633,11 +2791,11 @@
       <w:spacing w:val="5"/>
     </w:rPr>
   </w:style>
-  <w:style w:type="paragraph" w:styleId="Puesto">
+  <w:style w:type="paragraph" w:styleId="Title">
     <w:name w:val="Title"/>
     <w:basedOn w:val="Normal"/>
     <w:next w:val="Normal"/>
-    <w:link w:val="PuestoCar"/>
+    <w:link w:val="TitleChar"/>
     <w:uiPriority w:val="10"/>
     <w:qFormat/>
     <w:rsid w:val="00490ACA"/>
@@ -2653,10 +2811,10 @@
       <w:szCs w:val="56"/>
     </w:rPr>
   </w:style>
-  <w:style w:type="character" w:customStyle="1" w:styleId="PuestoCar">
-    <w:name w:val="Puesto Car"/>
-    <w:basedOn w:val="Fuentedeprrafopredeter"/>
-    <w:link w:val="Puesto"/>
+  <w:style w:type="character" w:customStyle="1" w:styleId="TitleChar">
+    <w:name w:val="Title Char"/>
+    <w:basedOn w:val="DefaultParagraphFont"/>
+    <w:link w:val="Title"/>
     <w:uiPriority w:val="10"/>
     <w:rsid w:val="00490ACA"/>
     <w:rPr>
@@ -2667,9 +2825,9 @@
       <w:szCs w:val="56"/>
     </w:rPr>
   </w:style>
-  <w:style w:type="character" w:styleId="Referenciasutil">
+  <w:style w:type="character" w:styleId="SubtleReference">
     <w:name w:val="Subtle Reference"/>
-    <w:basedOn w:val="Fuentedeprrafopredeter"/>
+    <w:basedOn w:val="DefaultParagraphFont"/>
     <w:uiPriority w:val="31"/>
     <w:qFormat/>
     <w:rsid w:val="00D9472C"/>
@@ -2678,10 +2836,10 @@
       <w:color w:val="5A5A5A" w:themeColor="text1" w:themeTint="A5"/>
     </w:rPr>
   </w:style>
-  <w:style w:type="paragraph" w:styleId="Encabezado">
+  <w:style w:type="paragraph" w:styleId="Header">
     <w:name w:val="header"/>
     <w:basedOn w:val="Normal"/>
-    <w:link w:val="EncabezadoCar"/>
+    <w:link w:val="HeaderChar"/>
     <w:uiPriority w:val="99"/>
     <w:unhideWhenUsed/>
     <w:rsid w:val="00D1740B"/>
@@ -2693,17 +2851,17 @@
       <w:spacing w:after="0" w:line="240" w:lineRule="auto"/>
     </w:pPr>
   </w:style>
-  <w:style w:type="character" w:customStyle="1" w:styleId="EncabezadoCar">
-    <w:name w:val="Encabezado Car"/>
-    <w:basedOn w:val="Fuentedeprrafopredeter"/>
-    <w:link w:val="Encabezado"/>
+  <w:style w:type="character" w:customStyle="1" w:styleId="HeaderChar">
+    <w:name w:val="Header Char"/>
+    <w:basedOn w:val="DefaultParagraphFont"/>
+    <w:link w:val="Header"/>
     <w:uiPriority w:val="99"/>
     <w:rsid w:val="00D1740B"/>
   </w:style>
-  <w:style w:type="paragraph" w:styleId="Piedepgina">
+  <w:style w:type="paragraph" w:styleId="Footer">
     <w:name w:val="footer"/>
     <w:basedOn w:val="Normal"/>
-    <w:link w:val="PiedepginaCar"/>
+    <w:link w:val="FooterChar"/>
     <w:uiPriority w:val="99"/>
     <w:unhideWhenUsed/>
     <w:rsid w:val="00D1740B"/>
@@ -2715,10 +2873,10 @@
       <w:spacing w:after="0" w:line="240" w:lineRule="auto"/>
     </w:pPr>
   </w:style>
-  <w:style w:type="character" w:customStyle="1" w:styleId="PiedepginaCar">
-    <w:name w:val="Pie de página Car"/>
-    <w:basedOn w:val="Fuentedeprrafopredeter"/>
-    <w:link w:val="Piedepgina"/>
+  <w:style w:type="character" w:customStyle="1" w:styleId="FooterChar">
+    <w:name w:val="Footer Char"/>
+    <w:basedOn w:val="DefaultParagraphFont"/>
+    <w:link w:val="Footer"/>
     <w:uiPriority w:val="99"/>
     <w:rsid w:val="00D1740B"/>
   </w:style>

</xml_diff>

<commit_message>
Se modificó el interés del proyecto.
</commit_message>
<xml_diff>
--- a/GualdronPalacios.docx
+++ b/GualdronPalacios.docx
@@ -483,6 +483,86 @@
                 <w:lang w:val="es-CO"/>
               </w:rPr>
             </w:pPr>
+            <w:r>
+              <w:rPr>
+                <w:lang w:val="es-CO"/>
+              </w:rPr>
+              <w:t>Actualización del entregable considerando:</w:t>
+            </w:r>
+          </w:p>
+          <w:p>
+            <w:pPr>
+              <w:pStyle w:val="ListParagraph"/>
+              <w:numPr>
+                <w:ilvl w:val="0"/>
+                <w:numId w:val="3"/>
+              </w:numPr>
+              <w:rPr>
+                <w:lang w:val="es-CO"/>
+              </w:rPr>
+            </w:pPr>
+            <w:r>
+              <w:rPr>
+                <w:lang w:val="es-CO"/>
+              </w:rPr>
+              <w:t>Los objetivos generales y específicos.</w:t>
+            </w:r>
+          </w:p>
+          <w:p>
+            <w:pPr>
+              <w:pStyle w:val="ListParagraph"/>
+              <w:numPr>
+                <w:ilvl w:val="0"/>
+                <w:numId w:val="3"/>
+              </w:numPr>
+              <w:rPr>
+                <w:lang w:val="es-CO"/>
+              </w:rPr>
+            </w:pPr>
+            <w:r>
+              <w:rPr>
+                <w:lang w:val="es-CO"/>
+              </w:rPr>
+              <w:t>Factores críticos</w:t>
+            </w:r>
+          </w:p>
+          <w:p>
+            <w:pPr>
+              <w:pStyle w:val="ListParagraph"/>
+              <w:numPr>
+                <w:ilvl w:val="0"/>
+                <w:numId w:val="3"/>
+              </w:numPr>
+              <w:rPr>
+                <w:lang w:val="es-CO"/>
+              </w:rPr>
+            </w:pPr>
+            <w:r>
+              <w:rPr>
+                <w:lang w:val="es-CO"/>
+              </w:rPr>
+              <w:t>Interés en el proyecto</w:t>
+            </w:r>
+          </w:p>
+          <w:p>
+            <w:pPr>
+              <w:pStyle w:val="ListParagraph"/>
+              <w:numPr>
+                <w:ilvl w:val="0"/>
+                <w:numId w:val="3"/>
+              </w:numPr>
+              <w:rPr>
+                <w:lang w:val="es-CO"/>
+              </w:rPr>
+            </w:pPr>
+            <w:r>
+              <w:rPr>
+                <w:lang w:val="es-CO"/>
+              </w:rPr>
+              <w:t>Alcance del proyecto</w:t>
+            </w:r>
+            <w:bookmarkStart w:id="0" w:name="_GoBack"/>
+            <w:bookmarkEnd w:id="0"/>
           </w:p>
         </w:tc>
       </w:tr>
@@ -759,7 +839,37 @@
         <w:rPr>
           <w:lang w:val="es-CO"/>
         </w:rPr>
-        <w:t>Para nosotros es interesante trabajar en este tema ya que la demanda a nivel mundial es alta y por lo tanto la calidad del servicio debe ser la mejor para cada uno de los usuarios.</w:t>
+        <w:t xml:space="preserve">Este </w:t>
+      </w:r>
+      <w:r>
+        <w:rPr>
+          <w:lang w:val="es-CO"/>
+        </w:rPr>
+        <w:t>tema</w:t>
+      </w:r>
+      <w:r>
+        <w:rPr>
+          <w:lang w:val="es-CO"/>
+        </w:rPr>
+        <w:t xml:space="preserve"> es de interés ya</w:t>
+      </w:r>
+      <w:r>
+        <w:rPr>
+          <w:lang w:val="es-CO"/>
+        </w:rPr>
+        <w:t xml:space="preserve"> que la demanda a nivel mundial es alta </w:t>
+      </w:r>
+      <w:r>
+        <w:rPr>
+          <w:lang w:val="es-CO"/>
+        </w:rPr>
+        <w:t>lo cual quiere decir que las ganancias que se obtendrán serán altas</w:t>
+      </w:r>
+      <w:r>
+        <w:rPr>
+          <w:lang w:val="es-CO"/>
+        </w:rPr>
+        <w:t>.</w:t>
       </w:r>
     </w:p>
     <w:p>
@@ -925,6 +1035,7 @@
         <w:rPr>
           <w:lang w:val="es-CO"/>
         </w:rPr>
+        <w:lastRenderedPageBreak/>
         <w:t>Misión</w:t>
       </w:r>
     </w:p>
@@ -961,7 +1072,6 @@
         <w:rPr>
           <w:lang w:val="es-CO"/>
         </w:rPr>
-        <w:lastRenderedPageBreak/>
         <w:t xml:space="preserve">Las personas interesadas en el proyecto son </w:t>
       </w:r>
       <w:r>
@@ -1409,8 +1519,6 @@
         </w:rPr>
         <w:tab/>
       </w:r>
-      <w:bookmarkStart w:id="0" w:name="_GoBack"/>
-      <w:bookmarkEnd w:id="0"/>
     </w:p>
     <w:p>
       <w:pPr>
@@ -1546,7 +1654,6 @@
           <w:b/>
           <w:lang w:val="es-CO"/>
         </w:rPr>
-        <w:lastRenderedPageBreak/>
         <w:t>Factores críticos de éxito</w:t>
       </w:r>
     </w:p>
@@ -2081,6 +2188,118 @@
     </w:lvl>
   </w:abstractNum>
   <w:abstractNum w:abstractNumId="1" w15:restartNumberingAfterBreak="0">
+    <w:nsid w:val="582C566E"/>
+    <w:multiLevelType w:val="hybridMultilevel"/>
+    <w:tmpl w:val="C3B45716"/>
+    <w:lvl w:ilvl="0" w:tplc="0412AA88">
+      <w:numFmt w:val="bullet"/>
+      <w:lvlText w:val="-"/>
+      <w:lvlJc w:val="left"/>
+      <w:pPr>
+        <w:ind w:left="720" w:hanging="360"/>
+      </w:pPr>
+      <w:rPr>
+        <w:rFonts w:ascii="Calibri" w:eastAsiaTheme="minorHAnsi" w:hAnsi="Calibri" w:cs="Calibri" w:hint="default"/>
+      </w:rPr>
+    </w:lvl>
+    <w:lvl w:ilvl="1" w:tplc="04090003" w:tentative="1">
+      <w:start w:val="1"/>
+      <w:numFmt w:val="bullet"/>
+      <w:lvlText w:val="o"/>
+      <w:lvlJc w:val="left"/>
+      <w:pPr>
+        <w:ind w:left="1440" w:hanging="360"/>
+      </w:pPr>
+      <w:rPr>
+        <w:rFonts w:ascii="Courier New" w:hAnsi="Courier New" w:cs="Courier New" w:hint="default"/>
+      </w:rPr>
+    </w:lvl>
+    <w:lvl w:ilvl="2" w:tplc="04090005" w:tentative="1">
+      <w:start w:val="1"/>
+      <w:numFmt w:val="bullet"/>
+      <w:lvlText w:val=""/>
+      <w:lvlJc w:val="left"/>
+      <w:pPr>
+        <w:ind w:left="2160" w:hanging="360"/>
+      </w:pPr>
+      <w:rPr>
+        <w:rFonts w:ascii="Wingdings" w:hAnsi="Wingdings" w:hint="default"/>
+      </w:rPr>
+    </w:lvl>
+    <w:lvl w:ilvl="3" w:tplc="04090001" w:tentative="1">
+      <w:start w:val="1"/>
+      <w:numFmt w:val="bullet"/>
+      <w:lvlText w:val=""/>
+      <w:lvlJc w:val="left"/>
+      <w:pPr>
+        <w:ind w:left="2880" w:hanging="360"/>
+      </w:pPr>
+      <w:rPr>
+        <w:rFonts w:ascii="Symbol" w:hAnsi="Symbol" w:hint="default"/>
+      </w:rPr>
+    </w:lvl>
+    <w:lvl w:ilvl="4" w:tplc="04090003" w:tentative="1">
+      <w:start w:val="1"/>
+      <w:numFmt w:val="bullet"/>
+      <w:lvlText w:val="o"/>
+      <w:lvlJc w:val="left"/>
+      <w:pPr>
+        <w:ind w:left="3600" w:hanging="360"/>
+      </w:pPr>
+      <w:rPr>
+        <w:rFonts w:ascii="Courier New" w:hAnsi="Courier New" w:cs="Courier New" w:hint="default"/>
+      </w:rPr>
+    </w:lvl>
+    <w:lvl w:ilvl="5" w:tplc="04090005" w:tentative="1">
+      <w:start w:val="1"/>
+      <w:numFmt w:val="bullet"/>
+      <w:lvlText w:val=""/>
+      <w:lvlJc w:val="left"/>
+      <w:pPr>
+        <w:ind w:left="4320" w:hanging="360"/>
+      </w:pPr>
+      <w:rPr>
+        <w:rFonts w:ascii="Wingdings" w:hAnsi="Wingdings" w:hint="default"/>
+      </w:rPr>
+    </w:lvl>
+    <w:lvl w:ilvl="6" w:tplc="04090001" w:tentative="1">
+      <w:start w:val="1"/>
+      <w:numFmt w:val="bullet"/>
+      <w:lvlText w:val=""/>
+      <w:lvlJc w:val="left"/>
+      <w:pPr>
+        <w:ind w:left="5040" w:hanging="360"/>
+      </w:pPr>
+      <w:rPr>
+        <w:rFonts w:ascii="Symbol" w:hAnsi="Symbol" w:hint="default"/>
+      </w:rPr>
+    </w:lvl>
+    <w:lvl w:ilvl="7" w:tplc="04090003" w:tentative="1">
+      <w:start w:val="1"/>
+      <w:numFmt w:val="bullet"/>
+      <w:lvlText w:val="o"/>
+      <w:lvlJc w:val="left"/>
+      <w:pPr>
+        <w:ind w:left="5760" w:hanging="360"/>
+      </w:pPr>
+      <w:rPr>
+        <w:rFonts w:ascii="Courier New" w:hAnsi="Courier New" w:cs="Courier New" w:hint="default"/>
+      </w:rPr>
+    </w:lvl>
+    <w:lvl w:ilvl="8" w:tplc="04090005" w:tentative="1">
+      <w:start w:val="1"/>
+      <w:numFmt w:val="bullet"/>
+      <w:lvlText w:val=""/>
+      <w:lvlJc w:val="left"/>
+      <w:pPr>
+        <w:ind w:left="6480" w:hanging="360"/>
+      </w:pPr>
+      <w:rPr>
+        <w:rFonts w:ascii="Wingdings" w:hAnsi="Wingdings" w:hint="default"/>
+      </w:rPr>
+    </w:lvl>
+  </w:abstractNum>
+  <w:abstractNum w:abstractNumId="2" w15:restartNumberingAfterBreak="0">
     <w:nsid w:val="5AC341ED"/>
     <w:multiLevelType w:val="hybridMultilevel"/>
     <w:tmpl w:val="5302E408"/>
@@ -2197,6 +2416,9 @@
     <w:abstractNumId w:val="0"/>
   </w:num>
   <w:num w:numId="2">
+    <w:abstractNumId w:val="2"/>
+  </w:num>
+  <w:num w:numId="3">
     <w:abstractNumId w:val="1"/>
   </w:num>
 </w:numbering>

</xml_diff>